<commit_message>
[GPR] Atualização do Plano de Monitoramento.
</commit_message>
<xml_diff>
--- a/Artefatos de Documentação/Processo Aplicado/EveRemind/2-Gerencia de Projeto/Plano de Estimativas.docx
+++ b/Artefatos de Documentação/Processo Aplicado/EveRemind/2-Gerencia de Projeto/Plano de Estimativas.docx
@@ -4937,8 +4937,6 @@
         </w:rPr>
         <w:t>pois cada computador ou espaço já tem previamente o necessário.</w:t>
       </w:r>
-      <w:bookmarkStart w:id="0" w:name="_GoBack"/>
-      <w:bookmarkEnd w:id="0"/>
     </w:p>
     <w:p>
       <w:pPr>
@@ -5688,24 +5686,80 @@
     </w:p>
     <w:p>
       <w:pPr>
-        <w:rPr>
-          <w:rFonts w:ascii="Arial" w:hAnsi="Arial" w:cs="Arial"/>
-        </w:rPr>
-      </w:pPr>
-      <w:r>
+        <w:pBdr>
+          <w:bottom w:val="single" w:sz="12" w:space="1" w:color="auto"/>
+        </w:pBdr>
+        <w:jc w:val="center"/>
         <w:rPr>
           <w:rFonts w:ascii="Arial" w:hAnsi="Arial" w:cs="Arial"/>
           <w:b/>
           <w:sz w:val="32"/>
           <w:szCs w:val="32"/>
         </w:rPr>
-        <w:tab/>
+      </w:pPr>
+      <w:bookmarkStart w:id="0" w:name="_GoBack"/>
+      <w:r>
+        <w:rPr>
+          <w:rFonts w:ascii="Arial" w:hAnsi="Arial" w:cs="Arial"/>
+          <w:noProof/>
+          <w:lang w:eastAsia="pt-BR"/>
+        </w:rPr>
+        <w:drawing>
+          <wp:inline distT="0" distB="0" distL="0" distR="0" wp14:anchorId="54803FAD" wp14:editId="2D9D76D3">
+            <wp:extent cx="2971800" cy="774700"/>
+            <wp:effectExtent l="0" t="0" r="0" b="12700"/>
+            <wp:docPr id="1" name="Imagem 1"/>
+            <wp:cNvGraphicFramePr>
+              <a:graphicFrameLocks xmlns:a="http://schemas.openxmlformats.org/drawingml/2006/main" noChangeAspect="1"/>
+            </wp:cNvGraphicFramePr>
+            <a:graphic xmlns:a="http://schemas.openxmlformats.org/drawingml/2006/main">
+              <a:graphicData uri="http://schemas.openxmlformats.org/drawingml/2006/picture">
+                <pic:pic xmlns:pic="http://schemas.openxmlformats.org/drawingml/2006/picture">
+                  <pic:nvPicPr>
+                    <pic:cNvPr id="1" name="http___signatures.mylivesignature.com_54493_177_20807D4AC66911B32F52C5D909C57CD0.png"/>
+                    <pic:cNvPicPr/>
+                  </pic:nvPicPr>
+                  <pic:blipFill>
+                    <a:blip r:embed="rId7">
+                      <a:extLst>
+                        <a:ext uri="{28A0092B-C50C-407E-A947-70E740481C1C}">
+                          <a14:useLocalDpi xmlns:a14="http://schemas.microsoft.com/office/drawing/2010/main" val="0"/>
+                        </a:ext>
+                      </a:extLst>
+                    </a:blip>
+                    <a:stretch>
+                      <a:fillRect/>
+                    </a:stretch>
+                  </pic:blipFill>
+                  <pic:spPr>
+                    <a:xfrm>
+                      <a:off x="0" y="0"/>
+                      <a:ext cx="2971800" cy="774700"/>
+                    </a:xfrm>
+                    <a:prstGeom prst="rect">
+                      <a:avLst/>
+                    </a:prstGeom>
+                  </pic:spPr>
+                </pic:pic>
+              </a:graphicData>
+            </a:graphic>
+          </wp:inline>
+        </w:drawing>
       </w:r>
+      <w:bookmarkEnd w:id="0"/>
+    </w:p>
+    <w:p>
+      <w:pPr>
+        <w:jc w:val="center"/>
+        <w:rPr>
+          <w:rFonts w:ascii="Arial" w:hAnsi="Arial" w:cs="Arial"/>
+        </w:rPr>
+      </w:pPr>
       <w:r>
         <w:rPr>
           <w:rFonts w:ascii="Arial" w:hAnsi="Arial" w:cs="Arial"/>
         </w:rPr>
-        <w:t>&lt;&lt;Aqui será feita a aprovação pelos stakeholders do projeto sobre o plano de estimativas.&gt;&gt;</w:t>
+        <w:t>Gerente de Projetos</w:t>
       </w:r>
     </w:p>
     <w:p>
@@ -7203,7 +7257,7 @@
 </file>
 
 <file path=customXml/itemProps1.xml><?xml version="1.0" encoding="utf-8"?>
-<ds:datastoreItem xmlns:ds="http://schemas.openxmlformats.org/officeDocument/2006/customXml" ds:itemID="{0C632958-E55E-B548-A89E-A33311E3A640}">
+<ds:datastoreItem xmlns:ds="http://schemas.openxmlformats.org/officeDocument/2006/customXml" ds:itemID="{818574DC-4ACE-1A4B-8B67-CBD444637F31}">
   <ds:schemaRefs>
     <ds:schemaRef ds:uri="http://schemas.openxmlformats.org/officeDocument/2006/bibliography"/>
   </ds:schemaRefs>

</xml_diff>